<commit_message>
Cap nhat database va diagram
</commit_message>
<xml_diff>
--- a/Document/(Vietsub)Team1_presentContent_PRJ .docx
+++ b/Document/(Vietsub)Team1_presentContent_PRJ .docx
@@ -158,6 +158,7 @@
       <w:r>
         <w:t xml:space="preserve"> </w:t>
       </w:r>
+      <w:proofErr w:type="gramStart"/>
       <w:r>
         <w:t>Http</w:t>
       </w:r>
@@ -167,6 +168,7 @@
       <w:r>
         <w:t>Servlet</w:t>
       </w:r>
+      <w:proofErr w:type="gramEnd"/>
       <w:r>
         <w:t>,</w:t>
       </w:r>
@@ -1961,34 +1963,22 @@
           </w:p>
           <w:p>
             <w:r>
-              <w:t xml:space="preserve">     </w:t>
-            </w:r>
-            <w:r>
-              <w:t>+ Thêm các mặt hàng quần áo mới với các chi tiết như kích thước, màu sắc, chất liệu, giá cả</w:t>
-            </w:r>
-          </w:p>
-          <w:p>
-            <w:r>
-              <w:t xml:space="preserve">    </w:t>
-            </w:r>
-            <w:r>
-              <w:t>+ Quản lý mức tồn kho theo các kích thước và màu sắc khác nhau</w:t>
-            </w:r>
-          </w:p>
-          <w:p>
-            <w:r>
-              <w:t xml:space="preserve">    </w:t>
-            </w:r>
-            <w:r>
-              <w:t>+ Cập nhật thông tin sản phẩm và mức tồn kho</w:t>
-            </w:r>
-          </w:p>
-          <w:p>
-            <w:r>
-              <w:t xml:space="preserve">    </w:t>
-            </w:r>
-            <w:r>
-              <w:t>+ Xóa các mặt hàng ngừng sản xuất</w:t>
+              <w:t xml:space="preserve">     + Thêm các mặt hàng quần áo mới với các chi tiết như kích thước, màu sắc, chất liệu, giá cả</w:t>
+            </w:r>
+          </w:p>
+          <w:p>
+            <w:r>
+              <w:t xml:space="preserve">    + Quản lý mức tồn kho theo các kích thước và màu sắc khác nhau</w:t>
+            </w:r>
+          </w:p>
+          <w:p>
+            <w:r>
+              <w:t xml:space="preserve">    + Cập nhật thông tin sản phẩm và mức tồn kho</w:t>
+            </w:r>
+          </w:p>
+          <w:p>
+            <w:r>
+              <w:t xml:space="preserve">    + Xóa các mặt hàng ngừng sản xuất</w:t>
             </w:r>
           </w:p>
           <w:p>
@@ -2115,13 +2105,12 @@
     <w:tbl>
       <w:tblPr>
         <w:tblStyle w:val="TableGrid"/>
-        <w:tblW w:w="16555" w:type="dxa"/>
+        <w:tblW w:w="9355" w:type="dxa"/>
         <w:tblLook w:val="04A0" w:firstRow="1" w:lastRow="0" w:firstColumn="1" w:lastColumn="0" w:noHBand="0" w:noVBand="1"/>
       </w:tblPr>
       <w:tblGrid>
         <w:gridCol w:w="2155"/>
         <w:gridCol w:w="7200"/>
-        <w:gridCol w:w="7200"/>
       </w:tblGrid>
       <w:tr>
         <w:tc>
@@ -2145,16 +2134,6 @@
             </w:r>
           </w:p>
         </w:tc>
-        <w:tc>
-          <w:tcPr>
-            <w:tcW w:w="7200" w:type="dxa"/>
-          </w:tcPr>
-          <w:p>
-            <w:r>
-              <w:t>User Authentication and Profiles</w:t>
-            </w:r>
-          </w:p>
-        </w:tc>
       </w:tr>
       <w:tr>
         <w:tc>
@@ -2183,26 +2162,6 @@
             </w:r>
           </w:p>
         </w:tc>
-        <w:tc>
-          <w:tcPr>
-            <w:tcW w:w="7200" w:type="dxa"/>
-          </w:tcPr>
-          <w:p>
-            <w:r>
-              <w:t>Objectives</w:t>
-            </w:r>
-          </w:p>
-          <w:p>
-            <w:r>
-              <w:t>● Use session</w:t>
-            </w:r>
-          </w:p>
-          <w:p>
-            <w:r>
-              <w:t>● Use Cookie</w:t>
-            </w:r>
-          </w:p>
-        </w:tc>
       </w:tr>
       <w:tr>
         <w:tc>
@@ -2227,34 +2186,22 @@
           </w:p>
           <w:p>
             <w:r>
-              <w:t xml:space="preserve">   </w:t>
-            </w:r>
-            <w:r>
-              <w:t>+ Địa chỉ giao hàng</w:t>
-            </w:r>
-          </w:p>
-          <w:p>
-            <w:r>
-              <w:t xml:space="preserve">   </w:t>
-            </w:r>
-            <w:r>
-              <w:t>+ Tùy chọn kích thước</w:t>
-            </w:r>
-          </w:p>
-          <w:p>
-            <w:r>
-              <w:t xml:space="preserve">   </w:t>
-            </w:r>
-            <w:r>
-              <w:t>+ Danh sách mong muốn</w:t>
-            </w:r>
-          </w:p>
-          <w:p>
-            <w:r>
-              <w:t xml:space="preserve">   </w:t>
-            </w:r>
-            <w:r>
-              <w:t>+ Lịch sử đơn hàng</w:t>
+              <w:t xml:space="preserve">   + Địa chỉ giao hàng</w:t>
+            </w:r>
+          </w:p>
+          <w:p>
+            <w:r>
+              <w:t xml:space="preserve">   + Tùy chọn kích thước</w:t>
+            </w:r>
+          </w:p>
+          <w:p>
+            <w:r>
+              <w:t xml:space="preserve">   + Danh sách mong muốn</w:t>
+            </w:r>
+          </w:p>
+          <w:p>
+            <w:r>
+              <w:t xml:space="preserve">   + Lịch sử đơn hàng</w:t>
             </w:r>
           </w:p>
           <w:p>
@@ -2270,77 +2217,6 @@
           <w:p>
             <w:r>
               <w:t>- Triển khai chức năng đặt lại mật khẩu</w:t>
-            </w:r>
-          </w:p>
-        </w:tc>
-        <w:tc>
-          <w:tcPr>
-            <w:tcW w:w="7200" w:type="dxa"/>
-          </w:tcPr>
-          <w:p>
-            <w:r>
-              <w:t xml:space="preserve">- Implement customer registration and login system </w:t>
-            </w:r>
-          </w:p>
-          <w:p>
-            <w:r>
-              <w:t xml:space="preserve">- Create customer profiles with: </w:t>
-            </w:r>
-          </w:p>
-          <w:p>
-            <w:r>
-              <w:t xml:space="preserve">  +</w:t>
-            </w:r>
-            <w:r>
-              <w:t xml:space="preserve"> Shipping addresses </w:t>
-            </w:r>
-          </w:p>
-          <w:p>
-            <w:r>
-              <w:t xml:space="preserve">  +</w:t>
-            </w:r>
-            <w:r>
-              <w:t xml:space="preserve"> Size preferences </w:t>
-            </w:r>
-          </w:p>
-          <w:p>
-            <w:r>
-              <w:t xml:space="preserve">  +</w:t>
-            </w:r>
-            <w:r>
-              <w:t xml:space="preserve"> Wishlist </w:t>
-            </w:r>
-          </w:p>
-          <w:p>
-            <w:r>
-              <w:t xml:space="preserve">  +</w:t>
-            </w:r>
-            <w:r>
-              <w:t xml:space="preserve"> Order history</w:t>
-            </w:r>
-          </w:p>
-          <w:p>
-            <w:r>
-              <w:t>-</w:t>
-            </w:r>
-            <w:r>
-              <w:t xml:space="preserve"> Remember customer preferences using cookies </w:t>
-            </w:r>
-          </w:p>
-          <w:p>
-            <w:r>
-              <w:t>-</w:t>
-            </w:r>
-            <w:r>
-              <w:t xml:space="preserve"> Allow customers to save favorite items </w:t>
-            </w:r>
-          </w:p>
-          <w:p>
-            <w:r>
-              <w:t>-</w:t>
-            </w:r>
-            <w:r>
-              <w:t xml:space="preserve"> Implement password reset functionality</w:t>
             </w:r>
           </w:p>
         </w:tc>
@@ -2460,13 +2336,7 @@
               <w:rPr>
                 <w:lang w:val="vi-VN"/>
               </w:rPr>
-              <w:t xml:space="preserve">  </w:t>
-            </w:r>
-            <w:r>
-              <w:rPr>
-                <w:lang w:val="vi-VN"/>
-              </w:rPr>
-              <w:t>+ Thêm/xóa các mục</w:t>
+              <w:t xml:space="preserve">  + Thêm/xóa các mục</w:t>
             </w:r>
           </w:p>
           <w:p>
@@ -2479,13 +2349,7 @@
               <w:rPr>
                 <w:lang w:val="vi-VN"/>
               </w:rPr>
-              <w:t xml:space="preserve">  </w:t>
-            </w:r>
-            <w:r>
-              <w:rPr>
-                <w:lang w:val="vi-VN"/>
-              </w:rPr>
-              <w:t>+ Cập nhật số lượng</w:t>
+              <w:t xml:space="preserve">  + Cập nhật số lượng</w:t>
             </w:r>
           </w:p>
           <w:p>
@@ -2498,17 +2362,14 @@
               <w:rPr>
                 <w:lang w:val="vi-VN"/>
               </w:rPr>
-              <w:t xml:space="preserve">  </w:t>
-            </w:r>
+              <w:t xml:space="preserve">  + Lựa chọn kích thước/màu sắc</w:t>
+            </w:r>
+          </w:p>
+          <w:p>
             <w:r>
               <w:rPr>
                 <w:lang w:val="vi-VN"/>
               </w:rPr>
-              <w:t>+ Lựa chọn kích thước/màu sắc</w:t>
-            </w:r>
-          </w:p>
-          <w:p>
-            <w:r>
               <w:t xml:space="preserve">  </w:t>
             </w:r>
             <w:r>
@@ -2522,34 +2383,22 @@
           </w:p>
           <w:p>
             <w:r>
-              <w:t xml:space="preserve">  </w:t>
-            </w:r>
-            <w:r>
-              <w:t>+ Xác nhận đơn hàng</w:t>
-            </w:r>
-          </w:p>
-          <w:p>
-            <w:r>
-              <w:t xml:space="preserve">  </w:t>
-            </w:r>
-            <w:r>
-              <w:t>+ Theo dõi trạng thái</w:t>
-            </w:r>
-          </w:p>
-          <w:p>
-            <w:r>
-              <w:t xml:space="preserve">  </w:t>
-            </w:r>
-            <w:r>
-              <w:t>+ Lịch sử đơn hàng</w:t>
-            </w:r>
-          </w:p>
-          <w:p>
-            <w:r>
-              <w:t xml:space="preserve">  </w:t>
-            </w:r>
-            <w:r>
-              <w:t>+ Quản lý trả hàng/đổi hàng</w:t>
+              <w:t xml:space="preserve">  + Xác nhận đơn hàng</w:t>
+            </w:r>
+          </w:p>
+          <w:p>
+            <w:r>
+              <w:t xml:space="preserve">  + Theo dõi trạng thái</w:t>
+            </w:r>
+          </w:p>
+          <w:p>
+            <w:r>
+              <w:t xml:space="preserve">  + Lịch sử đơn hàng</w:t>
+            </w:r>
+          </w:p>
+          <w:p>
+            <w:r>
+              <w:t xml:space="preserve">  + Quản lý trả hàng/đổi hàng</w:t>
             </w:r>
           </w:p>
           <w:p>
@@ -2614,34 +2463,22 @@
           </w:p>
           <w:p>
             <w:r>
-              <w:t xml:space="preserve">  </w:t>
-            </w:r>
-            <w:r>
-              <w:t>+ Thẻ tín dụng/ghi nợ</w:t>
-            </w:r>
-          </w:p>
-          <w:p>
-            <w:r>
-              <w:t xml:space="preserve">  </w:t>
-            </w:r>
-            <w:r>
-              <w:t>+ Ví điện tử (PayPal, MoMo, ZaloPay)</w:t>
-            </w:r>
-          </w:p>
-          <w:p>
-            <w:r>
-              <w:t xml:space="preserve">  </w:t>
-            </w:r>
-            <w:r>
-              <w:t>+ Chuyển khoản ngân hàng</w:t>
-            </w:r>
-          </w:p>
-          <w:p>
-            <w:r>
-              <w:t xml:space="preserve">  </w:t>
-            </w:r>
-            <w:r>
-              <w:t>+ COD (Thanh toán khi nhận hàng)</w:t>
+              <w:t xml:space="preserve">  + Thẻ tín dụng/ghi nợ</w:t>
+            </w:r>
+          </w:p>
+          <w:p>
+            <w:r>
+              <w:t xml:space="preserve">  + Ví điện tử (PayPal, MoMo, ZaloPay)</w:t>
+            </w:r>
+          </w:p>
+          <w:p>
+            <w:r>
+              <w:t xml:space="preserve">  + Chuyển khoản ngân hàng</w:t>
+            </w:r>
+          </w:p>
+          <w:p>
+            <w:r>
+              <w:t xml:space="preserve">  + COD (Thanh toán khi nhận hàng)</w:t>
             </w:r>
           </w:p>
           <w:p>
@@ -2823,50 +2660,32 @@
           </w:p>
           <w:p>
             <w:r>
-              <w:t xml:space="preserve">  </w:t>
-            </w:r>
-            <w:r>
-              <w:t>+ Mặt hàng bán chạy nhất</w:t>
-            </w:r>
-          </w:p>
-          <w:p>
-            <w:r>
-              <w:t xml:space="preserve">  </w:t>
-            </w:r>
-            <w:r>
-              <w:t>+ Kích thước và màu sắc phổ biến</w:t>
-            </w:r>
-          </w:p>
-          <w:p>
-            <w:r>
-              <w:t xml:space="preserve">  </w:t>
-            </w:r>
-            <w:r>
-              <w:t>+ Xu hướng bán hàng</w:t>
-            </w:r>
-          </w:p>
-          <w:p>
-            <w:r>
-              <w:t xml:space="preserve">  </w:t>
-            </w:r>
-            <w:r>
-              <w:t>+ Hành vi của khách hàng</w:t>
-            </w:r>
-          </w:p>
-          <w:p>
-            <w:r>
-              <w:t xml:space="preserve">  </w:t>
-            </w:r>
-            <w:r>
-              <w:t>+ Vòng quay hàng tồn kho</w:t>
-            </w:r>
-          </w:p>
-          <w:p>
-            <w:r>
-              <w:t xml:space="preserve">  </w:t>
-            </w:r>
-            <w:r>
-              <w:t>+ Doanh thu theo danh mục</w:t>
+              <w:t xml:space="preserve">  + Mặt hàng bán chạy nhất</w:t>
+            </w:r>
+          </w:p>
+          <w:p>
+            <w:r>
+              <w:t xml:space="preserve">  + Kích thước và màu sắc phổ biến</w:t>
+            </w:r>
+          </w:p>
+          <w:p>
+            <w:r>
+              <w:t xml:space="preserve">  + Xu hướng bán hàng</w:t>
+            </w:r>
+          </w:p>
+          <w:p>
+            <w:r>
+              <w:t xml:space="preserve">  + Hành vi của khách hàng</w:t>
+            </w:r>
+          </w:p>
+          <w:p>
+            <w:r>
+              <w:t xml:space="preserve">  + Vòng quay hàng tồn kho</w:t>
+            </w:r>
+          </w:p>
+          <w:p>
+            <w:r>
+              <w:t xml:space="preserve">  + Doanh thu theo danh mục</w:t>
             </w:r>
           </w:p>
           <w:p>
@@ -3047,50 +2866,32 @@
           </w:p>
           <w:p>
             <w:r>
-              <w:t xml:space="preserve">  </w:t>
-            </w:r>
-            <w:r>
-              <w:t>- Tạo chức năng duyệt sản phẩm trực quan</w:t>
-            </w:r>
-          </w:p>
-          <w:p>
-            <w:r>
-              <w:t xml:space="preserve">  </w:t>
-            </w:r>
-            <w:r>
-              <w:t>- Triển khai các tính năng xem nhanh</w:t>
-            </w:r>
-          </w:p>
-          <w:p>
-            <w:r>
-              <w:t xml:space="preserve">  </w:t>
-            </w:r>
-            <w:r>
-              <w:t>- Thêm chức năng thu phóng sản phẩm</w:t>
-            </w:r>
-          </w:p>
-          <w:p>
-            <w:r>
-              <w:t xml:space="preserve">  </w:t>
-            </w:r>
-            <w:r>
-              <w:t>- Tạo hướng dẫn kích thước - Triển khai mẫu màu</w:t>
-            </w:r>
-          </w:p>
-          <w:p>
-            <w:r>
-              <w:t xml:space="preserve">  </w:t>
-            </w:r>
-            <w:r>
-              <w:t>- Thêm vào hoạt ảnh giỏ hàng</w:t>
-            </w:r>
-          </w:p>
-          <w:p>
-            <w:r>
-              <w:t xml:space="preserve">  </w:t>
-            </w:r>
-            <w:r>
-              <w:t>- Chức năng danh sách mong muốn</w:t>
+              <w:t xml:space="preserve">  - Tạo chức năng duyệt sản phẩm trực quan</w:t>
+            </w:r>
+          </w:p>
+          <w:p>
+            <w:r>
+              <w:t xml:space="preserve">  - Triển khai các tính năng xem nhanh</w:t>
+            </w:r>
+          </w:p>
+          <w:p>
+            <w:r>
+              <w:t xml:space="preserve">  - Thêm chức năng thu phóng sản phẩm</w:t>
+            </w:r>
+          </w:p>
+          <w:p>
+            <w:r>
+              <w:t xml:space="preserve">  - Tạo hướng dẫn kích thước - Triển khai mẫu màu</w:t>
+            </w:r>
+          </w:p>
+          <w:p>
+            <w:r>
+              <w:t xml:space="preserve">  - Thêm vào hoạt ảnh giỏ hàng</w:t>
+            </w:r>
+          </w:p>
+          <w:p>
+            <w:r>
+              <w:t xml:space="preserve">  - Chức năng danh sách mong muốn</w:t>
             </w:r>
           </w:p>
           <w:p>
@@ -3100,26 +2901,17 @@
           </w:p>
           <w:p>
             <w:r>
-              <w:t xml:space="preserve">  </w:t>
-            </w:r>
-            <w:r>
-              <w:t>- Tối ưu hóa hình ảnh</w:t>
-            </w:r>
-          </w:p>
-          <w:p>
-            <w:r>
-              <w:t xml:space="preserve">  </w:t>
-            </w:r>
-            <w:r>
-              <w:t>- Tải chậm</w:t>
-            </w:r>
-          </w:p>
-          <w:p>
-            <w:r>
-              <w:t xml:space="preserve">  </w:t>
-            </w:r>
-            <w:r>
-              <w:t>- Quản lý phiên</w:t>
+              <w:t xml:space="preserve">  - Tối ưu hóa hình ảnh</w:t>
+            </w:r>
+          </w:p>
+          <w:p>
+            <w:r>
+              <w:t xml:space="preserve">  - Tải chậm</w:t>
+            </w:r>
+          </w:p>
+          <w:p>
+            <w:r>
+              <w:t xml:space="preserve">  - Quản lý phiên</w:t>
             </w:r>
             <w:r>
               <w:t xml:space="preserve"> </w:t>
@@ -3136,26 +2928,17 @@
           </w:p>
           <w:p>
             <w:r>
-              <w:t xml:space="preserve"> </w:t>
-            </w:r>
-            <w:r>
-              <w:t>- Phản hồi trên thiết bị di động</w:t>
-            </w:r>
-          </w:p>
-          <w:p>
-            <w:r>
-              <w:t xml:space="preserve"> </w:t>
-            </w:r>
-            <w:r>
-              <w:t>- Tối ưu hóa tìm kiếm</w:t>
-            </w:r>
-          </w:p>
-          <w:p>
-            <w:r>
-              <w:t xml:space="preserve"> </w:t>
-            </w:r>
-            <w:r>
-              <w:t>- Tối ưu hóa tốc độ tải trang</w:t>
+              <w:t xml:space="preserve"> - Phản hồi trên thiết bị di động</w:t>
+            </w:r>
+          </w:p>
+          <w:p>
+            <w:r>
+              <w:t xml:space="preserve"> - Tối ưu hóa tìm kiếm</w:t>
+            </w:r>
+          </w:p>
+          <w:p>
+            <w:r>
+              <w:t xml:space="preserve"> - Tối ưu hóa tốc độ tải trang</w:t>
             </w:r>
           </w:p>
         </w:tc>

</xml_diff>